<commit_message>
-adjusted image on report
</commit_message>
<xml_diff>
--- a/Report.docx
+++ b/Report.docx
@@ -2129,14 +2129,11 @@
     </w:p>
     <w:p>
       <w:r>
-        <w:rPr>
-          <w:noProof/>
-        </w:rPr>
         <w:drawing>
-          <wp:inline distT="0" distB="0" distL="0" distR="0" wp14:anchorId="66646D96" wp14:editId="21D89BE8">
-            <wp:extent cx="4027990" cy="2853590"/>
-            <wp:effectExtent l="0" t="0" r="0" b="4445"/>
-            <wp:docPr id="18" name="Picture 18"/>
+          <wp:inline distT="0" distB="0" distL="0" distR="0" wp14:anchorId="63729B6E" wp14:editId="78226EB9">
+            <wp:extent cx="3238405" cy="2364105"/>
+            <wp:effectExtent l="0" t="0" r="635" b="0"/>
+            <wp:docPr id="2" name="Picture 2"/>
             <wp:cNvGraphicFramePr>
               <a:graphicFrameLocks xmlns:a="http://schemas.openxmlformats.org/drawingml/2006/main" noChangeAspect="1"/>
             </wp:cNvGraphicFramePr>
@@ -2156,7 +2153,7 @@
                   <pic:spPr>
                     <a:xfrm>
                       <a:off x="0" y="0"/>
-                      <a:ext cx="4048495" cy="2868117"/>
+                      <a:ext cx="3263728" cy="2382591"/>
                     </a:xfrm>
                     <a:prstGeom prst="rect">
                       <a:avLst/>

</xml_diff>